<commit_message>
Cambiamenti nel report e aggiunte immagini
</commit_message>
<xml_diff>
--- a/Report del Progetto 3.docx
+++ b/Report del Progetto 3.docx
@@ -363,7 +363,31 @@
         <w:rPr>
           <w:lang w:val="it-IT"/>
         </w:rPr>
-        <w:t xml:space="preserve">L’obiettivo principale è quello di sviluppare un sistema di rilevamento dei volti e di misurazione della distanza in tempo reale che applica data </w:t>
+        <w:t>L’obiettivo principale è</w:t>
+      </w:r>
+      <w:r>
+        <w:rPr>
+          <w:lang w:val="it-IT"/>
+        </w:rPr>
+        <w:t xml:space="preserve"> stato, diversamente dai progetti precedenti,</w:t>
+      </w:r>
+      <w:r>
+        <w:rPr>
+          <w:lang w:val="it-IT"/>
+        </w:rPr>
+        <w:t xml:space="preserve"> quello di sviluppare </w:t>
+      </w:r>
+      <w:r>
+        <w:rPr>
+          <w:lang w:val="it-IT"/>
+        </w:rPr>
+        <w:t xml:space="preserve">un’implementazione di principio di </w:t>
+      </w:r>
+      <w:r>
+        <w:rPr>
+          <w:lang w:val="it-IT"/>
+        </w:rPr>
+        <w:t xml:space="preserve">un sistema di rilevamento dei volti e di misurazione della distanza in tempo reale che applica data </w:t>
       </w:r>
       <w:proofErr w:type="spellStart"/>
       <w:r>
@@ -378,6 +402,62 @@
           <w:lang w:val="it-IT"/>
         </w:rPr>
         <w:t xml:space="preserve"> per determinare la possibile posizione globale dei volti individuati.</w:t>
+      </w:r>
+      <w:r>
+        <w:rPr>
+          <w:lang w:val="it-IT"/>
+        </w:rPr>
+        <w:t xml:space="preserve"> Questa scelta è stata dettata dal fatto che, per addestrare il modello da noi progettato, servirebbe un </w:t>
+      </w:r>
+      <w:proofErr w:type="spellStart"/>
+      <w:r>
+        <w:rPr>
+          <w:lang w:val="it-IT"/>
+        </w:rPr>
+        <w:t>dataset</w:t>
+      </w:r>
+      <w:proofErr w:type="spellEnd"/>
+      <w:r>
+        <w:rPr>
+          <w:lang w:val="it-IT"/>
+        </w:rPr>
+        <w:t xml:space="preserve"> di buone dimensioni, mentre il nostro era </w:t>
+      </w:r>
+      <w:r>
+        <w:rPr>
+          <w:lang w:val="it-IT"/>
+        </w:rPr>
+        <w:t>decisamente</w:t>
+      </w:r>
+      <w:r>
+        <w:rPr>
+          <w:lang w:val="it-IT"/>
+        </w:rPr>
+        <w:t xml:space="preserve"> ridotto, e </w:t>
+      </w:r>
+      <w:r>
+        <w:rPr>
+          <w:lang w:val="it-IT"/>
+        </w:rPr>
+        <w:t xml:space="preserve">portava comunque </w:t>
+      </w:r>
+      <w:r>
+        <w:rPr>
+          <w:lang w:val="it-IT"/>
+        </w:rPr>
+        <w:t>un ciclo di ad</w:t>
+      </w:r>
+      <w:r>
+        <w:rPr>
+          <w:lang w:val="it-IT"/>
+        </w:rPr>
+        <w:t>destramento (10 epoche) a durare</w:t>
+      </w:r>
+      <w:r>
+        <w:rPr>
+          <w:lang w:val="it-IT"/>
+        </w:rPr>
+        <w:t xml:space="preserve"> circa 5 ore.</w:t>
       </w:r>
     </w:p>
     <w:p>
@@ -894,7 +974,14 @@
         <w:rPr>
           <w:lang w:val="it-IT"/>
         </w:rPr>
-        <w:t>sione della percezione spaziale. I</w:t>
+        <w:t xml:space="preserve">sione </w:t>
+      </w:r>
+      <w:r>
+        <w:rPr>
+          <w:lang w:val="it-IT"/>
+        </w:rPr>
+        <w:lastRenderedPageBreak/>
+        <w:t>della percezione spaziale. I</w:t>
       </w:r>
       <w:r>
         <w:rPr>
@@ -931,7 +1018,6 @@
           <w:b/>
           <w:lang w:val="it-IT"/>
         </w:rPr>
-        <w:lastRenderedPageBreak/>
         <w:t xml:space="preserve">Acquisizione delle Immagini </w:t>
       </w:r>
       <w:r>
@@ -1368,6 +1454,83 @@
           <w:szCs w:val="36"/>
           <w:lang w:val="it-IT"/>
         </w:rPr>
+        <w:t>Problematiche riscontrate</w:t>
+      </w:r>
+    </w:p>
+    <w:p>
+      <w:pPr>
+        <w:rPr>
+          <w:lang w:val="it-IT"/>
+        </w:rPr>
+      </w:pPr>
+      <w:r>
+        <w:rPr>
+          <w:lang w:val="it-IT"/>
+        </w:rPr>
+        <w:t>Nonostante</w:t>
+      </w:r>
+      <w:r>
+        <w:rPr>
+          <w:lang w:val="it-IT"/>
+        </w:rPr>
+        <w:t xml:space="preserve"> questo progetto mostri dei dati abbastanza promettenti, è ben lontano dall’essere perfetto. L’addestramento non sufficiente a causa del </w:t>
+      </w:r>
+      <w:proofErr w:type="spellStart"/>
+      <w:r>
+        <w:rPr>
+          <w:lang w:val="it-IT"/>
+        </w:rPr>
+        <w:t>dataset</w:t>
+      </w:r>
+      <w:proofErr w:type="spellEnd"/>
+      <w:r>
+        <w:rPr>
+          <w:lang w:val="it-IT"/>
+        </w:rPr>
+        <w:t xml:space="preserve"> si vede al momento della predizione. Dati che avevamo cercato di far intendere dalla rete come secondari  in questo progetto statico (la camera è fissa e non si sposta), hanno ancora un impatto notevole sulle predizioni della rete. Il cambiamento di orientamento o di posizione (sullo stesso file di valutazione) porta a risultati diversi, ma tutti in un </w:t>
+      </w:r>
+      <w:proofErr w:type="spellStart"/>
+      <w:r>
+        <w:rPr>
+          <w:lang w:val="it-IT"/>
+        </w:rPr>
+        <w:t>range</w:t>
+      </w:r>
+      <w:proofErr w:type="spellEnd"/>
+      <w:r>
+        <w:rPr>
+          <w:lang w:val="it-IT"/>
+        </w:rPr>
+        <w:t xml:space="preserve"> ammissibile. </w:t>
+      </w:r>
+      <w:r>
+        <w:rPr>
+          <w:lang w:val="it-IT"/>
+        </w:rPr>
+        <w:t>Le immagini “distance_plot_0-1-2” mostrano questo variare all’aumento dei gradi di orientamento</w:t>
+      </w:r>
+    </w:p>
+    <w:p>
+      <w:pPr>
+        <w:pStyle w:val="Paragrafoelenco"/>
+        <w:numPr>
+          <w:ilvl w:val="0"/>
+          <w:numId w:val="4"/>
+        </w:numPr>
+        <w:rPr>
+          <w:b/>
+          <w:sz w:val="36"/>
+          <w:szCs w:val="36"/>
+          <w:lang w:val="it-IT"/>
+        </w:rPr>
+      </w:pPr>
+      <w:r>
+        <w:rPr>
+          <w:b/>
+          <w:sz w:val="36"/>
+          <w:szCs w:val="36"/>
+          <w:lang w:val="it-IT"/>
+        </w:rPr>
         <w:t>Conclusioni</w:t>
       </w:r>
     </w:p>
@@ -1381,7 +1544,19 @@
         <w:rPr>
           <w:lang w:val="it-IT"/>
         </w:rPr>
-        <w:t xml:space="preserve">Questo progetto integra con successo il progetto precedente, aggiungendogli dati da </w:t>
+        <w:t xml:space="preserve">Questo progetto integra </w:t>
+      </w:r>
+      <w:r>
+        <w:rPr>
+          <w:lang w:val="it-IT"/>
+        </w:rPr>
+        <w:t>il progetto precedente</w:t>
+      </w:r>
+      <w:r>
+        <w:rPr>
+          <w:lang w:val="it-IT"/>
+        </w:rPr>
+        <w:t xml:space="preserve"> aggiungendogli dati da </w:t>
       </w:r>
       <w:r>
         <w:rPr>
@@ -1413,7 +1588,33 @@
         <w:rPr>
           <w:lang w:val="it-IT"/>
         </w:rPr>
+        <w:t xml:space="preserve"> tramite rete neurale</w:t>
+      </w:r>
+      <w:r>
+        <w:rPr>
+          <w:lang w:val="it-IT"/>
+        </w:rPr>
         <w:t>.</w:t>
+      </w:r>
+      <w:r>
+        <w:rPr>
+          <w:lang w:val="it-IT"/>
+        </w:rPr>
+        <w:t xml:space="preserve"> Nonostante i dati di valutazione mostrino una necessità di un </w:t>
+      </w:r>
+      <w:proofErr w:type="spellStart"/>
+      <w:r>
+        <w:rPr>
+          <w:lang w:val="it-IT"/>
+        </w:rPr>
+        <w:t>dataset</w:t>
+      </w:r>
+      <w:proofErr w:type="spellEnd"/>
+      <w:r>
+        <w:rPr>
+          <w:lang w:val="it-IT"/>
+        </w:rPr>
+        <w:t xml:space="preserve"> più esteso e decisamente più training, porta risultati promettenti sulle possibile capacità che potrebbe avere senza le mancanze che ha in questo momento.</w:t>
       </w:r>
     </w:p>
     <w:p>

</xml_diff>

<commit_message>
Update Report del Progetto 3.docx
</commit_message>
<xml_diff>
--- a/Report del Progetto 3.docx
+++ b/Report del Progetto 3.docx
@@ -1614,7 +1614,19 @@
         <w:rPr>
           <w:lang w:val="it-IT"/>
         </w:rPr>
-        <w:t xml:space="preserve"> più esteso e decisamente più training, porta risultati promettenti sulle possibile capacità che potrebbe avere senza le mancanze che ha in questo momento.</w:t>
+        <w:t xml:space="preserve"> più esteso e decisamente più training, porta risul</w:t>
+      </w:r>
+      <w:r>
+        <w:rPr>
+          <w:lang w:val="it-IT"/>
+        </w:rPr>
+        <w:t>tati promettenti sulle possibili</w:t>
+      </w:r>
+      <w:r>
+        <w:rPr>
+          <w:lang w:val="it-IT"/>
+        </w:rPr>
+        <w:t xml:space="preserve"> capacità che potrebbe avere senza le mancanze che ha in questo momento.</w:t>
       </w:r>
     </w:p>
     <w:p>

</xml_diff>